<commit_message>
added a better alternative text to images
</commit_message>
<xml_diff>
--- a/doc/ProductOverview/ProductOverview.docx
+++ b/doc/ProductOverview/ProductOverview.docx
@@ -2524,7 +2524,6 @@
           <w:docPartUnique/>
         </w:docPartObj>
       </w:sdtPr>
-      <w:sdtEndPr/>
       <w:sdtContent>
         <w:p>
           <w:pPr>
@@ -7424,10 +7423,10 @@
           <w:noProof/>
         </w:rPr>
         <w:drawing>
-          <wp:inline distT="0" distB="0" distL="0" distR="0" wp14:anchorId="377C1D0A" wp14:editId="2F72D031">
+          <wp:inline distT="0" distB="0" distL="0" distR="0" wp14:anchorId="377C1D0A" wp14:editId="65E5C6CE">
             <wp:extent cx="5949950" cy="1487170"/>
-            <wp:effectExtent l="0" t="0" r="0" b="0"/>
-            <wp:docPr id="1" name="Picture 2" descr="Screen Shot 2017-10-23 at 6.08.34 PM.png"/>
+            <wp:effectExtent l="0" t="0" r="0" b="11430"/>
+            <wp:docPr id="1" name="Picture 2" descr="Context Diagram"/>
             <wp:cNvGraphicFramePr>
               <a:graphicFrameLocks xmlns:a="http://schemas.openxmlformats.org/drawingml/2006/main" noChangeAspect="1"/>
             </wp:cNvGraphicFramePr>
@@ -10155,18 +10154,7 @@
                 <w:sz w:val="22"/>
                 <w:szCs w:val="22"/>
               </w:rPr>
-              <w:t>The system shall display text i</w:t>
-            </w:r>
-            <w:bookmarkStart w:id="33" w:name="_GoBack"/>
-            <w:bookmarkEnd w:id="33"/>
-            <w:r>
-              <w:rPr>
-                <w:rFonts w:ascii="Arial" w:hAnsi="Arial" w:cs="Arial"/>
-                <w:color w:val="000000"/>
-                <w:sz w:val="22"/>
-                <w:szCs w:val="22"/>
-              </w:rPr>
-              <w:t>n English language.</w:t>
+              <w:t>The system shall display text in English language.</w:t>
             </w:r>
           </w:p>
         </w:tc>
@@ -10246,11 +10234,11 @@
       <w:pPr>
         <w:pStyle w:val="Heading2"/>
       </w:pPr>
-      <w:bookmarkStart w:id="34" w:name="_Toc496643155"/>
+      <w:bookmarkStart w:id="33" w:name="_Toc496643155"/>
       <w:r>
         <w:t>4.3. Inventory Management</w:t>
       </w:r>
-      <w:bookmarkEnd w:id="34"/>
+      <w:bookmarkEnd w:id="33"/>
       <w:r>
         <w:t xml:space="preserve">  </w:t>
       </w:r>
@@ -10687,11 +10675,11 @@
       <w:pPr>
         <w:pStyle w:val="Heading2"/>
       </w:pPr>
-      <w:bookmarkStart w:id="35" w:name="_Toc496643156"/>
+      <w:bookmarkStart w:id="34" w:name="_Toc496643156"/>
       <w:r>
         <w:t>4.4. Report Generation</w:t>
       </w:r>
-      <w:bookmarkEnd w:id="35"/>
+      <w:bookmarkEnd w:id="34"/>
       <w:r>
         <w:t xml:space="preserve">  </w:t>
       </w:r>
@@ -11497,7 +11485,7 @@
                 <w:sz w:val="22"/>
                 <w:szCs w:val="22"/>
               </w:rPr>
-              <w:commentReference w:id="36"/>
+              <w:commentReference w:id="35"/>
             </w:r>
           </w:p>
         </w:tc>
@@ -11572,7 +11560,7 @@
                 <w:sz w:val="22"/>
                 <w:szCs w:val="22"/>
               </w:rPr>
-              <w:commentReference w:id="37"/>
+              <w:commentReference w:id="36"/>
             </w:r>
             <w:r>
               <w:rPr>
@@ -11661,11 +11649,11 @@
       <w:pPr>
         <w:pStyle w:val="Heading2"/>
       </w:pPr>
-      <w:bookmarkStart w:id="38" w:name="_Toc496643157"/>
+      <w:bookmarkStart w:id="37" w:name="_Toc496643157"/>
       <w:r>
         <w:t>4.5. Purchase Order Management</w:t>
       </w:r>
-      <w:bookmarkEnd w:id="38"/>
+      <w:bookmarkEnd w:id="37"/>
       <w:r>
         <w:t xml:space="preserve">  </w:t>
       </w:r>
@@ -11753,8 +11741,8 @@
               <w:spacing w:beforeAutospacing="0" w:afterAutospacing="0"/>
               <w:jc w:val="center"/>
             </w:pPr>
-            <w:bookmarkStart w:id="39" w:name="_Hlk496630592"/>
-            <w:bookmarkEnd w:id="39"/>
+            <w:bookmarkStart w:id="38" w:name="_Hlk496630592"/>
+            <w:bookmarkEnd w:id="38"/>
             <w:r>
               <w:rPr>
                 <w:rFonts w:ascii="Arial" w:hAnsi="Arial" w:cs="Arial"/>
@@ -11839,7 +11827,7 @@
                 <w:sz w:val="22"/>
                 <w:szCs w:val="22"/>
               </w:rPr>
-              <w:commentReference w:id="40"/>
+              <w:commentReference w:id="39"/>
             </w:r>
             <w:r>
               <w:rPr>
@@ -11924,7 +11912,7 @@
                 <w:sz w:val="22"/>
                 <w:szCs w:val="22"/>
               </w:rPr>
-              <w:commentReference w:id="41"/>
+              <w:commentReference w:id="40"/>
             </w:r>
           </w:p>
         </w:tc>
@@ -12197,7 +12185,7 @@
                 <w:sz w:val="22"/>
                 <w:szCs w:val="22"/>
               </w:rPr>
-              <w:commentReference w:id="42"/>
+              <w:commentReference w:id="41"/>
             </w:r>
           </w:p>
           <w:p/>
@@ -12273,7 +12261,7 @@
                 <w:sz w:val="22"/>
                 <w:szCs w:val="22"/>
               </w:rPr>
-              <w:commentReference w:id="43"/>
+              <w:commentReference w:id="42"/>
             </w:r>
           </w:p>
         </w:tc>
@@ -12290,8 +12278,8 @@
       <w:pPr>
         <w:pStyle w:val="Heading2"/>
       </w:pPr>
-      <w:bookmarkStart w:id="44" w:name="_Toc496643158"/>
-      <w:bookmarkEnd w:id="44"/>
+      <w:bookmarkStart w:id="43" w:name="_Toc496643158"/>
+      <w:bookmarkEnd w:id="43"/>
       <w:r>
         <w:t>4.6. Auditing Options</w:t>
       </w:r>
@@ -12378,8 +12366,8 @@
               <w:spacing w:beforeAutospacing="0" w:afterAutospacing="0"/>
               <w:jc w:val="center"/>
             </w:pPr>
-            <w:bookmarkStart w:id="45" w:name="_Hlk496630652"/>
-            <w:bookmarkEnd w:id="45"/>
+            <w:bookmarkStart w:id="44" w:name="_Hlk496630652"/>
+            <w:bookmarkEnd w:id="44"/>
             <w:r>
               <w:rPr>
                 <w:rFonts w:ascii="Arial" w:hAnsi="Arial" w:cs="Arial"/>
@@ -12665,8 +12653,8 @@
       <w:pPr>
         <w:pStyle w:val="Heading2"/>
       </w:pPr>
-      <w:bookmarkStart w:id="46" w:name="_Toc496643159"/>
-      <w:bookmarkEnd w:id="46"/>
+      <w:bookmarkStart w:id="45" w:name="_Toc496643159"/>
+      <w:bookmarkEnd w:id="45"/>
       <w:r>
         <w:t>4.7. System Administration and Security</w:t>
       </w:r>
@@ -13103,7 +13091,7 @@
                 <w:sz w:val="22"/>
                 <w:szCs w:val="22"/>
               </w:rPr>
-              <w:commentReference w:id="47"/>
+              <w:commentReference w:id="46"/>
             </w:r>
             <w:r>
               <w:rPr>
@@ -13180,7 +13168,7 @@
               </w:rPr>
               <w:t>The system shall restrict groups of users/workstations to specific functions</w:t>
             </w:r>
-            <w:commentRangeStart w:id="48"/>
+            <w:commentRangeStart w:id="47"/>
             <w:r>
               <w:rPr>
                 <w:rFonts w:ascii="Arial" w:hAnsi="Arial" w:cs="Arial"/>
@@ -13190,9 +13178,9 @@
               </w:rPr>
               <w:t>.</w:t>
             </w:r>
-            <w:commentRangeEnd w:id="48"/>
-            <w:r>
-              <w:commentReference w:id="48"/>
+            <w:commentRangeEnd w:id="47"/>
+            <w:r>
+              <w:commentReference w:id="47"/>
             </w:r>
           </w:p>
         </w:tc>
@@ -13267,7 +13255,7 @@
                 <w:sz w:val="22"/>
                 <w:szCs w:val="22"/>
               </w:rPr>
-              <w:commentReference w:id="49"/>
+              <w:commentReference w:id="48"/>
             </w:r>
           </w:p>
         </w:tc>
@@ -13540,7 +13528,7 @@
                 <w:sz w:val="22"/>
                 <w:szCs w:val="22"/>
               </w:rPr>
-              <w:commentReference w:id="50"/>
+              <w:commentReference w:id="49"/>
             </w:r>
             <w:r>
               <w:rPr>
@@ -13690,7 +13678,7 @@
                 <w:sz w:val="22"/>
                 <w:szCs w:val="22"/>
               </w:rPr>
-              <w:commentReference w:id="51"/>
+              <w:commentReference w:id="50"/>
             </w:r>
             <w:r>
               <w:rPr>
@@ -13783,8 +13771,8 @@
         <w:pStyle w:val="Heading1"/>
         <w:spacing w:before="480" w:after="120"/>
       </w:pPr>
-      <w:bookmarkStart w:id="52" w:name="_Toc496643160"/>
-      <w:bookmarkEnd w:id="52"/>
+      <w:bookmarkStart w:id="51" w:name="_Toc496643160"/>
+      <w:bookmarkEnd w:id="51"/>
       <w:r>
         <w:rPr>
           <w:rFonts w:ascii="Arial" w:hAnsi="Arial" w:cs="Arial"/>
@@ -13800,8 +13788,8 @@
       <w:pPr>
         <w:pStyle w:val="Heading2"/>
       </w:pPr>
-      <w:bookmarkStart w:id="53" w:name="_Toc496643161"/>
-      <w:bookmarkEnd w:id="53"/>
+      <w:bookmarkStart w:id="52" w:name="_Toc496643161"/>
+      <w:bookmarkEnd w:id="52"/>
       <w:r>
         <w:t>5.1. Performance Requirements</w:t>
       </w:r>
@@ -14053,7 +14041,7 @@
                 <w:sz w:val="22"/>
                 <w:szCs w:val="22"/>
               </w:rPr>
-              <w:commentReference w:id="54"/>
+              <w:commentReference w:id="53"/>
             </w:r>
             <w:r>
               <w:rPr>
@@ -14077,8 +14065,8 @@
       <w:pPr>
         <w:pStyle w:val="Heading2"/>
       </w:pPr>
-      <w:bookmarkStart w:id="55" w:name="_Toc496643162"/>
-      <w:bookmarkEnd w:id="55"/>
+      <w:bookmarkStart w:id="54" w:name="_Toc496643162"/>
+      <w:bookmarkEnd w:id="54"/>
       <w:r>
         <w:t>5.2. Safety Requirements</w:t>
       </w:r>
@@ -14114,13 +14102,13 @@
       <w:pPr>
         <w:pStyle w:val="Heading2"/>
       </w:pPr>
-      <w:bookmarkStart w:id="56" w:name="_Toc496643163"/>
+      <w:bookmarkStart w:id="55" w:name="_Toc496643163"/>
       <w:r>
         <w:t>5.3. Security Requirements</w:t>
       </w:r>
-      <w:bookmarkEnd w:id="56"/>
-      <w:r>
-        <w:commentReference w:id="57"/>
+      <w:bookmarkEnd w:id="55"/>
+      <w:r>
+        <w:commentReference w:id="56"/>
       </w:r>
     </w:p>
     <w:tbl>
@@ -14455,14 +14443,14 @@
       <w:pPr>
         <w:pStyle w:val="Heading2"/>
       </w:pPr>
-      <w:bookmarkStart w:id="58" w:name="_Toc496643164"/>
+      <w:bookmarkStart w:id="57" w:name="_Toc496643164"/>
       <w:r>
         <w:lastRenderedPageBreak/>
         <w:t>5.4. Business Rules</w:t>
       </w:r>
-      <w:bookmarkEnd w:id="58"/>
-      <w:r>
-        <w:commentReference w:id="59"/>
+      <w:bookmarkEnd w:id="57"/>
+      <w:r>
+        <w:commentReference w:id="58"/>
       </w:r>
     </w:p>
     <w:tbl>
@@ -14782,7 +14770,7 @@
                 <w:sz w:val="22"/>
                 <w:szCs w:val="22"/>
               </w:rPr>
-              <w:commentReference w:id="60"/>
+              <w:commentReference w:id="59"/>
             </w:r>
           </w:p>
         </w:tc>
@@ -14943,7 +14931,7 @@
         <w:pStyle w:val="Heading1"/>
         <w:spacing w:before="480" w:after="120"/>
       </w:pPr>
-      <w:bookmarkStart w:id="61" w:name="_Toc496643165"/>
+      <w:bookmarkStart w:id="60" w:name="_Toc496643165"/>
       <w:r>
         <w:rPr>
           <w:rFonts w:ascii="Arial" w:hAnsi="Arial" w:cs="Arial"/>
@@ -14955,7 +14943,7 @@
         <w:lastRenderedPageBreak/>
         <w:t>6.    External Interface Requirements</w:t>
       </w:r>
-      <w:bookmarkEnd w:id="61"/>
+      <w:bookmarkEnd w:id="60"/>
       <w:r>
         <w:rPr>
           <w:rFonts w:ascii="Arial" w:hAnsi="Arial" w:cs="Arial"/>
@@ -14971,8 +14959,8 @@
       <w:pPr>
         <w:pStyle w:val="Heading2"/>
       </w:pPr>
-      <w:bookmarkStart w:id="62" w:name="_Toc496643166"/>
-      <w:bookmarkEnd w:id="62"/>
+      <w:bookmarkStart w:id="61" w:name="_Toc496643166"/>
+      <w:bookmarkEnd w:id="61"/>
       <w:r>
         <w:t>6.1. User Interfaces</w:t>
       </w:r>
@@ -15015,7 +15003,7 @@
           <w:rFonts w:ascii="Arial" w:hAnsi="Arial" w:cs="Arial"/>
           <w:sz w:val="22"/>
         </w:rPr>
-        <w:commentReference w:id="63"/>
+        <w:commentReference w:id="62"/>
       </w:r>
       <w:r>
         <w:rPr>
@@ -15433,10 +15421,10 @@
         </w:rPr>
         <w:lastRenderedPageBreak/>
         <w:drawing>
-          <wp:inline distT="0" distB="0" distL="0" distR="0" wp14:anchorId="62A9AD2F" wp14:editId="2265C58F">
+          <wp:inline distT="0" distB="0" distL="0" distR="0" wp14:anchorId="62A9AD2F" wp14:editId="4178AA76">
             <wp:extent cx="5144770" cy="3206750"/>
-            <wp:effectExtent l="0" t="0" r="0" b="0"/>
-            <wp:docPr id="2" name="Picture 1" descr="https://lh4.googleusercontent.com/XrPFodZ9mEC9m715-sFAZtpbcpjHBX-9e7xaFX8Zg0ch36wlVH7HCttrSUdGe1EB6GJhE85KJw6vnLwB1CP7r-tYOF_4a0nQ65ffN0VTY8Nczgt-15jyEQPk41Rc0VxLWa_A-g_E"/>
+            <wp:effectExtent l="0" t="0" r="11430" b="0"/>
+            <wp:docPr id="2" name="Picture 1" descr="MS user authentication UI."/>
             <wp:cNvGraphicFramePr>
               <a:graphicFrameLocks xmlns:a="http://schemas.openxmlformats.org/drawingml/2006/main" noChangeAspect="1"/>
             </wp:cNvGraphicFramePr>
@@ -15524,15 +15512,16 @@
           <w:sz w:val="22"/>
         </w:rPr>
       </w:pPr>
+      <w:bookmarkStart w:id="63" w:name="_GoBack"/>
       <w:r>
         <w:rPr>
           <w:noProof/>
         </w:rPr>
         <w:drawing>
-          <wp:inline distT="0" distB="2540" distL="0" distR="0" wp14:anchorId="3558BE7D" wp14:editId="28909C73">
+          <wp:inline distT="0" distB="2540" distL="0" distR="0" wp14:anchorId="3558BE7D" wp14:editId="05DAE117">
             <wp:extent cx="5410200" cy="3331210"/>
             <wp:effectExtent l="0" t="0" r="0" b="0"/>
-            <wp:docPr id="3" name="Picture 3" descr="https://lh3.googleusercontent.com/-uYwO2hsX5nBUtyuIaIiLZ5DA-taH2tGINOuvO5M0pUIq3cHmvumHBII7x7YtnT3x31ahroVtkltTAEMUOs3bk_1WmmWvVAzKQEE-1I-l0lypoA_Ut_7SP5EhlHEmgc-3BLWyPmW"/>
+            <wp:docPr id="3" name="Picture 3" descr="IMS UI for purchase orders."/>
             <wp:cNvGraphicFramePr>
               <a:graphicFrameLocks xmlns:a="http://schemas.openxmlformats.org/drawingml/2006/main" noChangeAspect="1"/>
             </wp:cNvGraphicFramePr>
@@ -15566,6 +15555,7 @@
           </wp:inline>
         </w:drawing>
       </w:r>
+      <w:bookmarkEnd w:id="63"/>
     </w:p>
     <w:p>
       <w:pPr>
@@ -17770,7 +17760,7 @@
       </w:r>
     </w:p>
   </w:comment>
-  <w:comment w:id="36" w:author="Unknown Author" w:date="2017-10-28T15:49:00Z" w:initials="">
+  <w:comment w:id="35" w:author="Unknown Author" w:date="2017-10-28T15:49:00Z" w:initials="">
     <w:p>
       <w:r>
         <w:rPr>
@@ -17800,7 +17790,7 @@
       </w:r>
     </w:p>
   </w:comment>
-  <w:comment w:id="37" w:author="Unknown Author" w:date="2017-10-28T15:51:00Z" w:initials="">
+  <w:comment w:id="36" w:author="Unknown Author" w:date="2017-10-28T15:51:00Z" w:initials="">
     <w:p>
       <w:r>
         <w:rPr>
@@ -17812,7 +17802,7 @@
       </w:r>
     </w:p>
   </w:comment>
-  <w:comment w:id="40" w:author="Unknown Author" w:date="2017-10-28T15:51:00Z" w:initials="">
+  <w:comment w:id="39" w:author="Unknown Author" w:date="2017-10-28T15:51:00Z" w:initials="">
     <w:p>
       <w:r>
         <w:rPr>
@@ -17824,7 +17814,7 @@
       </w:r>
     </w:p>
   </w:comment>
-  <w:comment w:id="41" w:author="Unknown Author" w:date="2017-10-28T15:52:00Z" w:initials="">
+  <w:comment w:id="40" w:author="Unknown Author" w:date="2017-10-28T15:52:00Z" w:initials="">
     <w:p>
       <w:r>
         <w:rPr>
@@ -17836,7 +17826,7 @@
       </w:r>
     </w:p>
   </w:comment>
-  <w:comment w:id="42" w:author="Unknown Author" w:date="2017-10-28T15:53:00Z" w:initials="">
+  <w:comment w:id="41" w:author="Unknown Author" w:date="2017-10-28T15:53:00Z" w:initials="">
     <w:p>
       <w:r>
         <w:rPr>
@@ -17848,7 +17838,7 @@
       </w:r>
     </w:p>
   </w:comment>
-  <w:comment w:id="43" w:author="Unknown Author" w:date="2017-10-28T15:54:00Z" w:initials="">
+  <w:comment w:id="42" w:author="Unknown Author" w:date="2017-10-28T15:54:00Z" w:initials="">
     <w:p>
       <w:r>
         <w:rPr>
@@ -17860,7 +17850,7 @@
       </w:r>
     </w:p>
   </w:comment>
-  <w:comment w:id="47" w:author="Unknown Author" w:date="2017-10-28T16:12:00Z" w:initials="">
+  <w:comment w:id="46" w:author="Unknown Author" w:date="2017-10-28T16:12:00Z" w:initials="">
     <w:p>
       <w:r>
         <w:rPr>
@@ -17872,7 +17862,7 @@
       </w:r>
     </w:p>
   </w:comment>
-  <w:comment w:id="48" w:author="Unknown Author" w:date="2017-10-28T16:13:00Z" w:initials="">
+  <w:comment w:id="47" w:author="Unknown Author" w:date="2017-10-28T16:13:00Z" w:initials="">
     <w:p>
       <w:r>
         <w:rPr>
@@ -17884,7 +17874,7 @@
       </w:r>
     </w:p>
   </w:comment>
-  <w:comment w:id="49" w:author="Unknown Author" w:date="2017-10-28T16:14:00Z" w:initials="">
+  <w:comment w:id="48" w:author="Unknown Author" w:date="2017-10-28T16:14:00Z" w:initials="">
     <w:p>
       <w:r>
         <w:rPr>
@@ -17896,7 +17886,7 @@
       </w:r>
     </w:p>
   </w:comment>
-  <w:comment w:id="50" w:author="Unknown Author" w:date="2017-10-28T16:15:00Z" w:initials="">
+  <w:comment w:id="49" w:author="Unknown Author" w:date="2017-10-28T16:15:00Z" w:initials="">
     <w:p>
       <w:r>
         <w:rPr>
@@ -17908,7 +17898,7 @@
       </w:r>
     </w:p>
   </w:comment>
-  <w:comment w:id="51" w:author="Unknown Author" w:date="2017-10-28T16:23:00Z" w:initials="">
+  <w:comment w:id="50" w:author="Unknown Author" w:date="2017-10-28T16:23:00Z" w:initials="">
     <w:p>
       <w:r>
         <w:rPr>
@@ -17938,7 +17928,7 @@
       </w:r>
     </w:p>
   </w:comment>
-  <w:comment w:id="54" w:author="Unknown Author" w:date="2017-10-28T16:25:00Z" w:initials="">
+  <w:comment w:id="53" w:author="Unknown Author" w:date="2017-10-28T16:25:00Z" w:initials="">
     <w:p>
       <w:r>
         <w:rPr>
@@ -17950,7 +17940,7 @@
       </w:r>
     </w:p>
   </w:comment>
-  <w:comment w:id="57" w:author="Unknown Author" w:date="2017-10-28T16:25:00Z" w:initials="">
+  <w:comment w:id="56" w:author="Unknown Author" w:date="2017-10-28T16:25:00Z" w:initials="">
     <w:p>
       <w:r>
         <w:rPr>
@@ -18006,7 +17996,7 @@
       </w:r>
     </w:p>
   </w:comment>
-  <w:comment w:id="59" w:author="Unknown Author" w:date="2017-10-28T16:30:00Z" w:initials="">
+  <w:comment w:id="58" w:author="Unknown Author" w:date="2017-10-28T16:30:00Z" w:initials="">
     <w:p>
       <w:r>
         <w:rPr>
@@ -18047,7 +18037,7 @@
       </w:r>
     </w:p>
   </w:comment>
-  <w:comment w:id="60" w:author="Unknown Author" w:date="2017-10-28T16:32:00Z" w:initials="">
+  <w:comment w:id="59" w:author="Unknown Author" w:date="2017-10-28T16:32:00Z" w:initials="">
     <w:p>
       <w:r>
         <w:rPr>
@@ -18059,7 +18049,7 @@
       </w:r>
     </w:p>
   </w:comment>
-  <w:comment w:id="63" w:author="Unknown Author" w:date="2017-10-28T16:34:00Z" w:initials="">
+  <w:comment w:id="62" w:author="Unknown Author" w:date="2017-10-28T16:34:00Z" w:initials="">
     <w:p>
       <w:r>
         <w:rPr>
@@ -18299,7 +18289,7 @@
       <w:rPr>
         <w:noProof/>
       </w:rPr>
-      <w:t>10</w:t>
+      <w:t>20</w:t>
     </w:r>
     <w:r>
       <w:fldChar w:fldCharType="end"/>
@@ -24174,7 +24164,7 @@
 </file>
 
 <file path=customXml/itemProps1.xml><?xml version="1.0" encoding="utf-8"?>
-<ds:datastoreItem xmlns:ds="http://schemas.openxmlformats.org/officeDocument/2006/customXml" ds:itemID="{9391E0B8-7238-A646-A732-ACBBF8E23F9C}">
+<ds:datastoreItem xmlns:ds="http://schemas.openxmlformats.org/officeDocument/2006/customXml" ds:itemID="{BD3FDDB1-34FE-F544-9CF7-B989B1D6A644}">
   <ds:schemaRefs>
     <ds:schemaRef ds:uri="http://schemas.openxmlformats.org/officeDocument/2006/bibliography"/>
   </ds:schemaRefs>

</xml_diff>